<commit_message>
more on partial least squares
</commit_message>
<xml_diff>
--- a/Jenna/write-ups.docx
+++ b/Jenna/write-ups.docx
@@ -17,13 +17,7 @@
     </w:p>
     <w:p>
       <w:r>
-        <w:t>Cross validation allows us to test our model on data it hasn't seen, to see how well the model performs when making predictions. Using cross validation can help identify if the model is overfitting the training data</w:t>
-      </w:r>
-      <w:r>
-        <w:t xml:space="preserve">. </w:t>
-      </w:r>
-      <w:r>
-        <w:t>When splitting data into training and test datasets there is a concern that important patterns found in the data may be left out of the training dataset. If these patterns are not present in the training dataset</w:t>
+        <w:t>Cross validation allows us to test our model on data it hasn't seen, to see how well the model performs when making predictions. Using cross validation can help identify if the model is overfitting the training data. When splitting data into training and test datasets there is a concern that important patterns found in the data may be left out of the training dataset. If these patterns are not present in the training dataset</w:t>
       </w:r>
       <w:r>
         <w:t>,</w:t>
@@ -618,7 +612,45 @@
         <w:t xml:space="preserve"> </w:t>
       </w:r>
     </w:p>
-    <w:p/>
+    <w:p>
+      <w:r>
+        <w:lastRenderedPageBreak/>
+        <w:t xml:space="preserve">The </w:t>
+      </w:r>
+      <w:proofErr w:type="spellStart"/>
+      <w:r>
+        <w:t>pls</w:t>
+      </w:r>
+      <w:proofErr w:type="spellEnd"/>
+      <w:r>
+        <w:t xml:space="preserve"> package in R provides a multi-target Partial Leas</w:t>
+      </w:r>
+      <w:r>
+        <w:t>t</w:t>
+      </w:r>
+      <w:r>
+        <w:t xml:space="preserve"> Squares Regression model.</w:t>
+      </w:r>
+      <w:r>
+        <w:rPr>
+          <w:rStyle w:val="FootnoteReference"/>
+        </w:rPr>
+        <w:footnoteReference w:id="1"/>
+      </w:r>
+      <w:r>
+        <w:t xml:space="preserve"> Partial Least Squares decomposes a matrix of independent variables X and a matrix of target variables Y. While we could have evaluated the number of optimal components needed for the problem here, we choose to force the model to include all components (or variables). The ability to use a matrix Y is what we focus on.</w:t>
+      </w:r>
+    </w:p>
+    <w:p>
+      <w:r>
+        <w:t xml:space="preserve">Review evaluation metric here, but </w:t>
+      </w:r>
+      <w:r>
+        <w:t>we need to discuss this.</w:t>
+      </w:r>
+      <w:bookmarkStart w:id="0" w:name="_GoBack"/>
+      <w:bookmarkEnd w:id="0"/>
+    </w:p>
     <w:tbl>
       <w:tblPr>
         <w:tblStyle w:val="TableGrid"/>
@@ -648,8 +680,13 @@
               <w:rPr>
                 <w:b/>
               </w:rPr>
-              <w:lastRenderedPageBreak/>
-              <w:t>Mac Address</w:t>
+              <w:t>m</w:t>
+            </w:r>
+            <w:r>
+              <w:rPr>
+                <w:b/>
+              </w:rPr>
+              <w:t>ac Address</w:t>
             </w:r>
           </w:p>
         </w:tc>
@@ -847,8 +884,6 @@
             </w:r>
           </w:p>
         </w:tc>
-        <w:bookmarkStart w:id="0" w:name="_GoBack"/>
-        <w:bookmarkEnd w:id="0"/>
       </w:tr>
     </w:tbl>
     <w:p/>
@@ -860,6 +895,75 @@
     </w:sectPr>
   </w:body>
 </w:document>
+</file>
+
+<file path=word/endnotes.xml><?xml version="1.0" encoding="utf-8"?>
+<w:endnotes xmlns:wpc="http://schemas.microsoft.com/office/word/2010/wordprocessingCanvas" xmlns:cx="http://schemas.microsoft.com/office/drawing/2014/chartex" xmlns:cx1="http://schemas.microsoft.com/office/drawing/2015/9/8/chartex" xmlns:cx2="http://schemas.microsoft.com/office/drawing/2015/10/21/chartex" xmlns:cx3="http://schemas.microsoft.com/office/drawing/2016/5/9/chartex" xmlns:cx4="http://schemas.microsoft.com/office/drawing/2016/5/10/chartex" xmlns:cx5="http://schemas.microsoft.com/office/drawing/2016/5/11/chartex" xmlns:mc="http://schemas.openxmlformats.org/markup-compatibility/2006" xmlns:o="urn:schemas-microsoft-com:office:office" xmlns:r="http://schemas.openxmlformats.org/officeDocument/2006/relationships" xmlns:m="http://schemas.openxmlformats.org/officeDocument/2006/math" xmlns:v="urn:schemas-microsoft-com:vml" xmlns:wp14="http://schemas.microsoft.com/office/word/2010/wordprocessingDrawing" xmlns:wp="http://schemas.openxmlformats.org/drawingml/2006/wordprocessingDrawing" xmlns:w10="urn:schemas-microsoft-com:office:word" xmlns:w="http://schemas.openxmlformats.org/wordprocessingml/2006/main" xmlns:w14="http://schemas.microsoft.com/office/word/2010/wordml" xmlns:w15="http://schemas.microsoft.com/office/word/2012/wordml" xmlns:w16se="http://schemas.microsoft.com/office/word/2015/wordml/symex" xmlns:wpg="http://schemas.microsoft.com/office/word/2010/wordprocessingGroup" xmlns:wpi="http://schemas.microsoft.com/office/word/2010/wordprocessingInk" xmlns:wne="http://schemas.microsoft.com/office/word/2006/wordml" xmlns:wps="http://schemas.microsoft.com/office/word/2010/wordprocessingShape" mc:Ignorable="w14 w15 w16se wp14">
+  <w:endnote w:type="separator" w:id="-1">
+    <w:p>
+      <w:pPr>
+        <w:spacing w:after="0" w:line="240" w:lineRule="auto"/>
+      </w:pPr>
+      <w:r>
+        <w:separator/>
+      </w:r>
+    </w:p>
+  </w:endnote>
+  <w:endnote w:type="continuationSeparator" w:id="0">
+    <w:p>
+      <w:pPr>
+        <w:spacing w:after="0" w:line="240" w:lineRule="auto"/>
+      </w:pPr>
+      <w:r>
+        <w:continuationSeparator/>
+      </w:r>
+    </w:p>
+  </w:endnote>
+</w:endnotes>
+</file>
+
+<file path=word/footnotes.xml><?xml version="1.0" encoding="utf-8"?>
+<w:footnotes xmlns:wpc="http://schemas.microsoft.com/office/word/2010/wordprocessingCanvas" xmlns:cx="http://schemas.microsoft.com/office/drawing/2014/chartex" xmlns:cx1="http://schemas.microsoft.com/office/drawing/2015/9/8/chartex" xmlns:cx2="http://schemas.microsoft.com/office/drawing/2015/10/21/chartex" xmlns:cx3="http://schemas.microsoft.com/office/drawing/2016/5/9/chartex" xmlns:cx4="http://schemas.microsoft.com/office/drawing/2016/5/10/chartex" xmlns:cx5="http://schemas.microsoft.com/office/drawing/2016/5/11/chartex" xmlns:mc="http://schemas.openxmlformats.org/markup-compatibility/2006" xmlns:o="urn:schemas-microsoft-com:office:office" xmlns:r="http://schemas.openxmlformats.org/officeDocument/2006/relationships" xmlns:m="http://schemas.openxmlformats.org/officeDocument/2006/math" xmlns:v="urn:schemas-microsoft-com:vml" xmlns:wp14="http://schemas.microsoft.com/office/word/2010/wordprocessingDrawing" xmlns:wp="http://schemas.openxmlformats.org/drawingml/2006/wordprocessingDrawing" xmlns:w10="urn:schemas-microsoft-com:office:word" xmlns:w="http://schemas.openxmlformats.org/wordprocessingml/2006/main" xmlns:w14="http://schemas.microsoft.com/office/word/2010/wordml" xmlns:w15="http://schemas.microsoft.com/office/word/2012/wordml" xmlns:w16se="http://schemas.microsoft.com/office/word/2015/wordml/symex" xmlns:wpg="http://schemas.microsoft.com/office/word/2010/wordprocessingGroup" xmlns:wpi="http://schemas.microsoft.com/office/word/2010/wordprocessingInk" xmlns:wne="http://schemas.microsoft.com/office/word/2006/wordml" xmlns:wps="http://schemas.microsoft.com/office/word/2010/wordprocessingShape" mc:Ignorable="w14 w15 w16se wp14">
+  <w:footnote w:type="separator" w:id="-1">
+    <w:p>
+      <w:pPr>
+        <w:spacing w:after="0" w:line="240" w:lineRule="auto"/>
+      </w:pPr>
+      <w:r>
+        <w:separator/>
+      </w:r>
+    </w:p>
+  </w:footnote>
+  <w:footnote w:type="continuationSeparator" w:id="0">
+    <w:p>
+      <w:pPr>
+        <w:spacing w:after="0" w:line="240" w:lineRule="auto"/>
+      </w:pPr>
+      <w:r>
+        <w:continuationSeparator/>
+      </w:r>
+    </w:p>
+  </w:footnote>
+  <w:footnote w:id="1">
+    <w:p>
+      <w:pPr>
+        <w:pStyle w:val="FootnoteText"/>
+      </w:pPr>
+      <w:r>
+        <w:rPr>
+          <w:rStyle w:val="FootnoteReference"/>
+        </w:rPr>
+        <w:footnoteRef/>
+      </w:r>
+      <w:r>
+        <w:t xml:space="preserve"> </w:t>
+      </w:r>
+      <w:r>
+        <w:t>https://www.jstatsoft.org/article/view/v018i02</w:t>
+      </w:r>
+    </w:p>
+  </w:footnote>
+</w:footnotes>
 </file>
 
 <file path=word/styles.xml><?xml version="1.0" encoding="utf-8"?>
@@ -1305,6 +1409,45 @@
       </w:tblBorders>
     </w:tblPr>
   </w:style>
+  <w:style w:type="paragraph" w:styleId="FootnoteText">
+    <w:name w:val="footnote text"/>
+    <w:basedOn w:val="Normal"/>
+    <w:link w:val="FootnoteTextChar"/>
+    <w:uiPriority w:val="99"/>
+    <w:semiHidden/>
+    <w:unhideWhenUsed/>
+    <w:rsid w:val="00FA6EBE"/>
+    <w:pPr>
+      <w:spacing w:after="0" w:line="240" w:lineRule="auto"/>
+    </w:pPr>
+    <w:rPr>
+      <w:sz w:val="20"/>
+      <w:szCs w:val="20"/>
+    </w:rPr>
+  </w:style>
+  <w:style w:type="character" w:customStyle="1" w:styleId="FootnoteTextChar">
+    <w:name w:val="Footnote Text Char"/>
+    <w:basedOn w:val="DefaultParagraphFont"/>
+    <w:link w:val="FootnoteText"/>
+    <w:uiPriority w:val="99"/>
+    <w:semiHidden/>
+    <w:rsid w:val="00FA6EBE"/>
+    <w:rPr>
+      <w:sz w:val="20"/>
+      <w:szCs w:val="20"/>
+    </w:rPr>
+  </w:style>
+  <w:style w:type="character" w:styleId="FootnoteReference">
+    <w:name w:val="footnote reference"/>
+    <w:basedOn w:val="DefaultParagraphFont"/>
+    <w:uiPriority w:val="99"/>
+    <w:semiHidden/>
+    <w:unhideWhenUsed/>
+    <w:rsid w:val="00FA6EBE"/>
+    <w:rPr>
+      <w:vertAlign w:val="superscript"/>
+    </w:rPr>
+  </w:style>
 </w:styles>
 </file>
 
@@ -1601,4 +1744,16 @@
     </a:ext>
   </a:extLst>
 </a:theme>
+</file>
+
+<file path=customXml/item1.xml><?xml version="1.0" encoding="utf-8"?>
+<b:Sources xmlns:b="http://schemas.openxmlformats.org/officeDocument/2006/bibliography" xmlns="http://schemas.openxmlformats.org/officeDocument/2006/bibliography" SelectedStyle="\APASixthEditionOfficeOnline.xsl" StyleName="APA" Version="6"/>
+</file>
+
+<file path=customXml/itemProps1.xml><?xml version="1.0" encoding="utf-8"?>
+<ds:datastoreItem xmlns:ds="http://schemas.openxmlformats.org/officeDocument/2006/customXml" ds:itemID="{CF5E44B5-B3C1-4A47-BDB9-B6CCA31F46C0}">
+  <ds:schemaRefs>
+    <ds:schemaRef ds:uri="http://schemas.openxmlformats.org/officeDocument/2006/bibliography"/>
+  </ds:schemaRefs>
+</ds:datastoreItem>
 </file>
</xml_diff>

<commit_message>
switch to drop records with missing values
</commit_message>
<xml_diff>
--- a/Jenna/write-ups.docx
+++ b/Jenna/write-ups.docx
@@ -158,7 +158,7 @@
     <w:tbl>
       <w:tblPr>
         <w:tblStyle w:val="TableGrid"/>
-        <w:tblW w:w="9586" w:type="dxa"/>
+        <w:tblW w:w="10846" w:type="dxa"/>
         <w:tblLook w:val="04A0" w:firstRow="1" w:lastRow="0" w:firstColumn="1" w:lastColumn="0" w:noHBand="0" w:noVBand="1"/>
       </w:tblPr>
       <w:tblGrid>
@@ -169,6 +169,7 @@
         <w:gridCol w:w="1260"/>
         <w:gridCol w:w="1260"/>
         <w:gridCol w:w="1260"/>
+        <w:gridCol w:w="1260"/>
       </w:tblGrid>
       <w:tr>
         <w:tc>
@@ -233,6 +234,19 @@
             </w:r>
           </w:p>
         </w:tc>
+        <w:tc>
+          <w:tcPr>
+            <w:tcW w:w="1260" w:type="dxa"/>
+          </w:tcPr>
+          <w:p>
+            <w:pPr>
+              <w:jc w:val="center"/>
+              <w:rPr>
+                <w:b/>
+              </w:rPr>
+            </w:pPr>
+          </w:p>
+        </w:tc>
       </w:tr>
       <w:tr>
         <w:tc>
@@ -299,6 +313,16 @@
           </w:tcPr>
           <w:p/>
         </w:tc>
+        <w:tc>
+          <w:tcPr>
+            <w:tcW w:w="1260" w:type="dxa"/>
+          </w:tcPr>
+          <w:p>
+            <w:r>
+              <w:t>Test</w:t>
+            </w:r>
+          </w:p>
+        </w:tc>
       </w:tr>
       <w:tr>
         <w:tc>
@@ -328,57 +352,67 @@
           </w:tcPr>
           <w:p>
             <w:r>
-              <w:t>72.02%</w:t>
-            </w:r>
-          </w:p>
-        </w:tc>
-        <w:tc>
-          <w:tcPr>
-            <w:tcW w:w="1260" w:type="dxa"/>
-          </w:tcPr>
-          <w:p>
-            <w:r>
-              <w:t>72.13%</w:t>
-            </w:r>
-          </w:p>
-        </w:tc>
-        <w:tc>
-          <w:tcPr>
-            <w:tcW w:w="1260" w:type="dxa"/>
-          </w:tcPr>
-          <w:p>
-            <w:r>
-              <w:t>71.30%</w:t>
-            </w:r>
-          </w:p>
-        </w:tc>
-        <w:tc>
-          <w:tcPr>
-            <w:tcW w:w="1260" w:type="dxa"/>
-          </w:tcPr>
-          <w:p>
-            <w:r>
-              <w:t>70.13%</w:t>
-            </w:r>
-          </w:p>
-        </w:tc>
-        <w:tc>
-          <w:tcPr>
-            <w:tcW w:w="1260" w:type="dxa"/>
-          </w:tcPr>
-          <w:p>
-            <w:r>
-              <w:t>69.44%</w:t>
-            </w:r>
-          </w:p>
-        </w:tc>
-        <w:tc>
-          <w:tcPr>
-            <w:tcW w:w="1260" w:type="dxa"/>
-          </w:tcPr>
-          <w:p>
-            <w:r>
-              <w:t>5</w:t>
+              <w:t>71.99%</w:t>
+            </w:r>
+          </w:p>
+        </w:tc>
+        <w:tc>
+          <w:tcPr>
+            <w:tcW w:w="1260" w:type="dxa"/>
+          </w:tcPr>
+          <w:p>
+            <w:r>
+              <w:t>71.81%</w:t>
+            </w:r>
+          </w:p>
+        </w:tc>
+        <w:tc>
+          <w:tcPr>
+            <w:tcW w:w="1260" w:type="dxa"/>
+          </w:tcPr>
+          <w:p>
+            <w:r>
+              <w:t>71.02%</w:t>
+            </w:r>
+          </w:p>
+        </w:tc>
+        <w:tc>
+          <w:tcPr>
+            <w:tcW w:w="1260" w:type="dxa"/>
+          </w:tcPr>
+          <w:p>
+            <w:r>
+              <w:t>70.03%</w:t>
+            </w:r>
+          </w:p>
+        </w:tc>
+        <w:tc>
+          <w:tcPr>
+            <w:tcW w:w="1260" w:type="dxa"/>
+          </w:tcPr>
+          <w:p>
+            <w:r>
+              <w:t>69.08%</w:t>
+            </w:r>
+          </w:p>
+        </w:tc>
+        <w:tc>
+          <w:tcPr>
+            <w:tcW w:w="1260" w:type="dxa"/>
+          </w:tcPr>
+          <w:p>
+            <w:r>
+              <w:t>3</w:t>
+            </w:r>
+          </w:p>
+        </w:tc>
+        <w:tc>
+          <w:tcPr>
+            <w:tcW w:w="1260" w:type="dxa"/>
+          </w:tcPr>
+          <w:p>
+            <w:r>
+              <w:t>0.30%</w:t>
             </w:r>
           </w:p>
         </w:tc>
@@ -411,57 +445,67 @@
           </w:tcPr>
           <w:p>
             <w:r>
-              <w:t>71.69%</w:t>
-            </w:r>
-          </w:p>
-        </w:tc>
-        <w:tc>
-          <w:tcPr>
-            <w:tcW w:w="1260" w:type="dxa"/>
-          </w:tcPr>
-          <w:p>
-            <w:r>
-              <w:t>71.66%</w:t>
-            </w:r>
-          </w:p>
-        </w:tc>
-        <w:tc>
-          <w:tcPr>
-            <w:tcW w:w="1260" w:type="dxa"/>
-          </w:tcPr>
-          <w:p>
-            <w:r>
-              <w:t>70.96%</w:t>
-            </w:r>
-          </w:p>
-        </w:tc>
-        <w:tc>
-          <w:tcPr>
-            <w:tcW w:w="1260" w:type="dxa"/>
-          </w:tcPr>
-          <w:p>
-            <w:r>
-              <w:t>70.18%</w:t>
-            </w:r>
-          </w:p>
-        </w:tc>
-        <w:tc>
-          <w:tcPr>
-            <w:tcW w:w="1260" w:type="dxa"/>
-          </w:tcPr>
-          <w:p>
-            <w:r>
-              <w:t>69.27%</w:t>
-            </w:r>
-          </w:p>
-        </w:tc>
-        <w:tc>
-          <w:tcPr>
-            <w:tcW w:w="1260" w:type="dxa"/>
-          </w:tcPr>
-          <w:p>
-            <w:r>
-              <w:t>3</w:t>
+              <w:t>71.39%</w:t>
+            </w:r>
+          </w:p>
+        </w:tc>
+        <w:tc>
+          <w:tcPr>
+            <w:tcW w:w="1260" w:type="dxa"/>
+          </w:tcPr>
+          <w:p>
+            <w:r>
+              <w:t>71.67%</w:t>
+            </w:r>
+          </w:p>
+        </w:tc>
+        <w:tc>
+          <w:tcPr>
+            <w:tcW w:w="1260" w:type="dxa"/>
+          </w:tcPr>
+          <w:p>
+            <w:r>
+              <w:t>71.05%</w:t>
+            </w:r>
+          </w:p>
+        </w:tc>
+        <w:tc>
+          <w:tcPr>
+            <w:tcW w:w="1260" w:type="dxa"/>
+          </w:tcPr>
+          <w:p>
+            <w:r>
+              <w:t>70.10%</w:t>
+            </w:r>
+          </w:p>
+        </w:tc>
+        <w:tc>
+          <w:tcPr>
+            <w:tcW w:w="1260" w:type="dxa"/>
+          </w:tcPr>
+          <w:p>
+            <w:r>
+              <w:t>69.38%</w:t>
+            </w:r>
+          </w:p>
+        </w:tc>
+        <w:tc>
+          <w:tcPr>
+            <w:tcW w:w="1260" w:type="dxa"/>
+          </w:tcPr>
+          <w:p>
+            <w:r>
+              <w:t>5</w:t>
+            </w:r>
+          </w:p>
+        </w:tc>
+        <w:tc>
+          <w:tcPr>
+            <w:tcW w:w="1260" w:type="dxa"/>
+          </w:tcPr>
+          <w:p>
+            <w:r>
+              <w:t>0.69%</w:t>
             </w:r>
           </w:p>
         </w:tc>
@@ -513,7 +557,7 @@
           </w:tcPr>
           <w:p>
             <w:r>
-              <w:t>73.79%</w:t>
+              <w:t>73.78%</w:t>
             </w:r>
           </w:p>
         </w:tc>
@@ -534,6 +578,16 @@
           <w:p>
             <w:r>
               <w:t>3</w:t>
+            </w:r>
+          </w:p>
+        </w:tc>
+        <w:tc>
+          <w:tcPr>
+            <w:tcW w:w="1260" w:type="dxa"/>
+          </w:tcPr>
+          <w:p>
+            <w:r>
+              <w:t>0.43%</w:t>
             </w:r>
           </w:p>
         </w:tc>
@@ -648,8 +702,6 @@
       <w:r>
         <w:t>we need to discuss this.</w:t>
       </w:r>
-      <w:bookmarkStart w:id="0" w:name="_GoBack"/>
-      <w:bookmarkEnd w:id="0"/>
     </w:p>
     <w:tbl>
       <w:tblPr>
@@ -658,9 +710,9 @@
         <w:tblLook w:val="04A0" w:firstRow="1" w:lastRow="0" w:firstColumn="1" w:lastColumn="0" w:noHBand="0" w:noVBand="1"/>
       </w:tblPr>
       <w:tblGrid>
-        <w:gridCol w:w="2328"/>
+        <w:gridCol w:w="2329"/>
         <w:gridCol w:w="961"/>
-        <w:gridCol w:w="948"/>
+        <w:gridCol w:w="947"/>
       </w:tblGrid>
       <w:tr>
         <w:tc>
@@ -703,12 +755,6 @@
                 <w:b/>
               </w:rPr>
             </w:pPr>
-            <w:r>
-              <w:rPr>
-                <w:b/>
-              </w:rPr>
-              <w:t>ASE</w:t>
-            </w:r>
           </w:p>
         </w:tc>
       </w:tr>
@@ -795,7 +841,7 @@
           </w:tcPr>
           <w:p>
             <w:r>
-              <w:t>2.82</w:t>
+              <w:t>1.68</w:t>
             </w:r>
           </w:p>
         </w:tc>
@@ -805,7 +851,7 @@
           </w:tcPr>
           <w:p>
             <w:r>
-              <w:t>15.74</w:t>
+              <w:t>3.42</w:t>
             </w:r>
           </w:p>
         </w:tc>
@@ -838,7 +884,7 @@
           </w:tcPr>
           <w:p>
             <w:r>
-              <w:t>3.44</w:t>
+              <w:t>1.86</w:t>
             </w:r>
           </w:p>
         </w:tc>
@@ -848,7 +894,7 @@
           </w:tcPr>
           <w:p>
             <w:r>
-              <w:t>13.98</w:t>
+              <w:t>3.22</w:t>
             </w:r>
           </w:p>
         </w:tc>
@@ -870,7 +916,7 @@
           </w:tcPr>
           <w:p>
             <w:r>
-              <w:t>6.79</w:t>
+              <w:t>2.61</w:t>
             </w:r>
           </w:p>
         </w:tc>
@@ -880,13 +926,16 @@
           </w:tcPr>
           <w:p>
             <w:r>
-              <w:t>13.76</w:t>
+              <w:t>3.20</w:t>
             </w:r>
           </w:p>
         </w:tc>
       </w:tr>
     </w:tbl>
-    <w:p/>
+    <w:p>
+      <w:bookmarkStart w:id="0" w:name="_GoBack"/>
+      <w:bookmarkEnd w:id="0"/>
+    </w:p>
     <w:sectPr>
       <w:pgSz w:w="12240" w:h="15840"/>
       <w:pgMar w:top="1440" w:right="1440" w:bottom="1440" w:left="1440" w:header="720" w:footer="720" w:gutter="0"/>
@@ -1751,7 +1800,7 @@
 </file>
 
 <file path=customXml/itemProps1.xml><?xml version="1.0" encoding="utf-8"?>
-<ds:datastoreItem xmlns:ds="http://schemas.openxmlformats.org/officeDocument/2006/customXml" ds:itemID="{CF5E44B5-B3C1-4A47-BDB9-B6CCA31F46C0}">
+<ds:datastoreItem xmlns:ds="http://schemas.openxmlformats.org/officeDocument/2006/customXml" ds:itemID="{DEA3ECD1-16E1-45CB-A88D-8C220B874DFD}">
   <ds:schemaRefs>
     <ds:schemaRef ds:uri="http://schemas.openxmlformats.org/officeDocument/2006/bibliography"/>
   </ds:schemaRefs>

</xml_diff>